<commit_message>
Alternate attempt at .docx template from gdocs.
</commit_message>
<xml_diff>
--- a/src/kash/kits/docs/doc_formats/templates/docx_template.docx
+++ b/src/kash/kits/docs/doc_formats/templates/docx_template.docx
@@ -34,11 +34,95 @@
 </file>
 
 <file path=word/numbering.xml><?xml version="1.0" encoding="utf-8"?>
-<w:numbering xmlns:mc="http://schemas.openxmlformats.org/markup-compatibility/2006" xmlns:o="urn:schemas-microsoft-com:office:office" xmlns:r="http://schemas.openxmlformats.org/officeDocument/2006/relationships" xmlns:m="http://schemas.openxmlformats.org/officeDocument/2006/math" xmlns:v="urn:schemas-microsoft-com:vml" xmlns:wp="http://schemas.openxmlformats.org/drawingml/2006/wordprocessingDrawing" xmlns:w10="urn:schemas-microsoft-com:office:word" xmlns:w="http://schemas.openxmlformats.org/wordprocessingml/2006/main" xmlns:wne="http://schemas.microsoft.com/office/word/2006/wordml" xmlns:sl="http://schemas.openxmlformats.org/schemaLibrary/2006/main" xmlns:a="http://schemas.openxmlformats.org/drawingml/2006/main" xmlns:pic="http://schemas.openxmlformats.org/drawingml/2006/picture" xmlns:c="http://schemas.openxmlformats.org/drawingml/2006/chart" xmlns:lc="http://schemas.openxmlformats.org/drawingml/2006/lockedCanvas" xmlns:dgm="http://schemas.openxmlformats.org/drawingml/2006/diagram" xmlns:wps="http://schemas.microsoft.com/office/word/2010/wordprocessingShape" xmlns:wpg="http://schemas.microsoft.com/office/word/2010/wordprocessingGroup" xmlns:w14="http://schemas.microsoft.com/office/word/2010/wordml" xmlns:w15="http://schemas.microsoft.com/office/word/2012/wordml" xmlns:w16="http://schemas.microsoft.com/office/word/2018/wordml" xmlns:w16cex="http://schemas.microsoft.com/office/word/2018/wordml/cex" xmlns:w16cid="http://schemas.microsoft.com/office/word/2016/wordml/cid" xmlns="http://schemas.microsoft.com/office/tasks/2019/documenttasks" xmlns:cr="http://schemas.microsoft.com/office/comments/2020/reactions"/>
+<w:numbering xmlns:mc="http://schemas.openxmlformats.org/markup-compatibility/2006" xmlns:o="urn:schemas-microsoft-com:office:office" xmlns:r="http://schemas.openxmlformats.org/officeDocument/2006/relationships" xmlns:m="http://schemas.openxmlformats.org/officeDocument/2006/math" xmlns:v="urn:schemas-microsoft-com:vml" xmlns:wp="http://schemas.openxmlformats.org/drawingml/2006/wordprocessingDrawing" xmlns:w10="urn:schemas-microsoft-com:office:word" xmlns:w="http://schemas.openxmlformats.org/wordprocessingml/2006/main" xmlns:wne="http://schemas.microsoft.com/office/word/2006/wordml" xmlns:sl="http://schemas.openxmlformats.org/schemaLibrary/2006/main" xmlns:a="http://schemas.openxmlformats.org/drawingml/2006/main" xmlns:pic="http://schemas.openxmlformats.org/drawingml/2006/picture" xmlns:c="http://schemas.openxmlformats.org/drawingml/2006/chart" xmlns:lc="http://schemas.openxmlformats.org/drawingml/2006/lockedCanvas" xmlns:dgm="http://schemas.openxmlformats.org/drawingml/2006/diagram" xmlns:wps="http://schemas.microsoft.com/office/word/2010/wordprocessingShape" xmlns:wpg="http://schemas.microsoft.com/office/word/2010/wordprocessingGroup" xmlns:w14="http://schemas.microsoft.com/office/word/2010/wordml" xmlns:w15="http://schemas.microsoft.com/office/word/2012/wordml" xmlns:w16="http://schemas.microsoft.com/office/word/2018/wordml" xmlns:w16cex="http://schemas.microsoft.com/office/word/2018/wordml/cex" xmlns:w16cid="http://schemas.microsoft.com/office/word/2016/wordml/cid" xmlns="http://schemas.microsoft.com/office/tasks/2019/documenttasks" xmlns:cr="http://schemas.microsoft.com/office/comments/2020/reactions" mc:Ignorable="w14 w15 w16 w16cex w16cid wp14">
+  <!-- Abstract Numbering Definition for Bullets (all levels) -->
+  <w:abstractNum w:abstractNumId="0" w15:restartNumberingAfterBreak="0">
+    <w:nsid w:val="10000001"/>
+    <w:multiLevelType w:val="hybridMultilevel"/>
+    <w:tmpl w:val="04090021"/>
+    <w:lvl w:ilvl="0">
+      <w:start w:val="1"/>
+      <w:numFmt w:val="bullet"/>
+      <w:lvlText w:val="▪"/>
+      <w:lvlJc w:val="left"/>
+      <w:pPr>
+        <w:ind w:left="720" w:hanging="360"/>
+      </w:pPr>
+      <w:rPr>
+        <w:rFonts w:ascii="Source Sans 3" w:hAnsi="Source Sans 3" w:cs="Source Sans 3" w:hint="default"/>
+      </w:rPr>
+    </w:lvl>
+    <w:lvl w:ilvl="1">
+      <w:start w:val="1"/>
+      <w:numFmt w:val="bullet"/>
+      <w:lvlText w:val="▫︎"/>
+      <w:lvlJc w:val="left"/>
+      <w:pPr>
+        <w:ind w:left="1440" w:hanging="360"/>
+      </w:pPr>
+      <w:rPr>
+        <w:rFonts w:ascii="Source Sans 3" w:hAnsi="Source Sans 3" w:cs="Source Sans 3" w:hint="default"/>
+      </w:rPr>
+    </w:lvl>
+    <w:lvl w:ilvl="2">
+      <w:start w:val="1"/>
+      <w:numFmt w:val="bullet"/>
+      <w:lvlText w:val="▻"/>
+      <w:lvlJc w:val="left"/>
+      <w:pPr>
+        <w:ind w:left="2160" w:hanging="360"/>
+      </w:pPr>
+      <w:rPr>
+        <w:rFonts w:ascii="Source Sans 3" w:hAnsi="Source Sans 3" w:cs="Source Sans 3" w:hint="default"/>
+      </w:rPr>
+    </w:lvl>
+  </w:abstractNum>
+  <!-- Abstract Numbering Definition for Numbers (all levels) -->
+  <w:abstractNum w:abstractNumId="1" w15:restartNumberingAfterBreak="0">
+    <w:nsid w:val="10000002"/>
+    <w:multiLevelType w:val="hybridMultilevel"/>
+    <w:tmpl w:val="04090019"/>
+    <w:lvl w:ilvl="0">
+      <w:start w:val="1"/>
+      <w:numFmt w:val="decimal"/>
+      <w:lvlText w:val="%1."/>
+      <w:lvlJc w:val="left"/>
+      <w:pPr>
+        <w:ind w:left="720" w:hanging="360"/>
+      </w:pPr>
+    </w:lvl>
+    <w:lvl w:ilvl="1">
+      <w:start w:val="1"/>
+      <w:numFmt w:val="lowerLetter"/>
+      <w:lvlText w:val="%2."/>
+      <w:lvlJc w:val="left"/>
+      <w:pPr>
+        <w:ind w:left="1440" w:hanging="360"/>
+      </w:pPr>
+    </w:lvl>
+    <w:lvl w:ilvl="2">
+      <w:start w:val="1"/>
+      <w:numFmt w:val="lowerRoman"/>
+      <w:lvlText w:val="%3."/>
+      <w:lvlJc w:val="left"/>
+      <w:pPr>
+        <w:ind w:left="2160" w:hanging="360"/>
+      </w:pPr>
+    </w:lvl>
+  </w:abstractNum>
+  <!-- Concrete Numbering Instance for Bullets -->
+  <w:num w:numId="100">
+    <w:abstractNumId w:val="0"/>
+  </w:num>
+  <!-- Concrete Numbering Instance for Numbers -->
+  <w:num w:numId="101">
+    <w:abstractNumId w:val="1"/>
+  </w:num>
+</w:numbering>
 </file>
 
 <file path=word/styles.xml><?xml version="1.0" encoding="utf-8"?>
-<w:styles xmlns:mc="http://schemas.openxmlformats.org/markup-compatibility/2006" xmlns:o="urn:schemas-microsoft-com:office:office" xmlns:r="http://schemas.openxmlformats.org/officeDocument/2006/relationships" xmlns:m="http://schemas.openxmlformats.org/officeDocument/2006/math" xmlns:v="urn:schemas-microsoft-com:vml" xmlns:wp="http://schemas.openxmlformats.org/drawingml/2006/wordprocessingDrawing" xmlns:w10="urn:schemas-microsoft-com:office:word" xmlns:w="http://schemas.openxmlformats.org/wordprocessingml/2006/main" xmlns:wne="http://schemas.microsoft.com/office/word/2006/wordml" xmlns:sl="http://schemas.openxmlformats.org/schemaLibrary/2006/main" xmlns:a="http://schemas.openxmlformats.org/drawingml/2006/main" xmlns:pic="http://schemas.openxmlformats.org/drawingml/2006/picture" xmlns:c="http://schemas.openxmlformats.org/drawingml/2006/chart" xmlns:lc="http://schemas.openxmlformats.org/drawingml/2006/lockedCanvas" xmlns:dgm="http://schemas.openxmlformats.org/drawingml/2006/diagram" xmlns:wps="http://schemas.microsoft.com/office/word/2010/wordprocessingShape" xmlns:wpg="http://schemas.microsoft.com/office/word/2010/wordprocessingGroup" xmlns:w14="http://schemas.microsoft.com/office/word/2010/wordml" xmlns:w15="http://schemas.microsoft.com/office/word/2012/wordml" xmlns:w16="http://schemas.microsoft.com/office/word/2018/wordml" xmlns:w16cex="http://schemas.microsoft.com/office/word/2018/wordml/cex" xmlns:w16cid="http://schemas.microsoft.com/office/word/2016/wordml/cid" xmlns="http://schemas.microsoft.com/office/tasks/2019/documenttasks" xmlns:cr="http://schemas.microsoft.com/office/comments/2020/reactions">
+<w:styles xmlns:mc="http://schemas.openxmlformats.org/markup-compatibility/2006" xmlns:o="urn:schemas-microsoft-com:office:office" xmlns:r="http://schemas.openxmlformats.org/officeDocument/2006/relationships" xmlns:m="http://schemas.openxmlformats.org/officeDocument/2006/math" xmlns:v="urn:schemas-microsoft-com:vml" xmlns:wp="http://schemas.openxmlformats.org/drawingml/2006/wordprocessingDrawing" xmlns:w10="urn:schemas-microsoft-com:office:word" xmlns:w="http://schemas.openxmlformats.org/wordprocessingml/2006/main" xmlns:wne="http://schemas.microsoft.com/office/word/2006/wordml" xmlns:sl="http://schemas.openxmlformats.org/schemaLibrary/2006/main" xmlns:a="http://schemas.openxmlformats.org/drawingml/2006/main" xmlns:pic="http://schemas.openxmlformats.org/drawingml/2006/picture" xmlns:c="http://schemas.openxmlformats.org/drawingml/2006/chart" xmlns:lc="http://schemas.openxmlformats.org/drawingml/2006/lockedCanvas" xmlns:dgm="http://schemas.openxmlformats.org/drawingml/2006/diagram" xmlns:wps="http://schemas.microsoft.com/office/word/2010/wordprocessingShape" xmlns:wpg="http://schemas.microsoft.com/office/word/2010/wordprocessingGroup" xmlns:w14="http://schemas.microsoft.com/office/word/2010/wordml" xmlns:w15="http://schemas.microsoft.com/office/word/2012/wordml" xmlns:w16="http://schemas.microsoft.com/office/word/2018/wordml" xmlns:w16cex="http://schemas.microsoft.com/office/word/2018/wordml/cex" xmlns:w16cid="http://schemas.microsoft.com/office/word/2016/wordml/cid" xmlns="http://schemas.microsoft.com/office/tasks/2019/documenttasks" xmlns:cr="http://schemas.microsoft.com/office/comments/2020/reactions" mc:Ignorable="w14 w15 w16 w16cex w16cid wp14">
   <w:docDefaults>
     <w:rPrDefault>
       <w:rPr>
@@ -175,6 +259,117 @@
       <w:sz w:val="26"/>
       <w:szCs w:val="26"/>
     </w:rPr>
+  </w:style>
+  <w:style w:type="paragraph" w:styleId="ListBullet">
+    <w:name w:val="List Bullet"/>
+    <w:basedOn w:val="Normal"/>
+    <w:uiPriority w:val="10"/>
+    <w:qFormat/>
+    <w:pPr>
+      <w:numPr>
+        <w:ilvl w:val="0"/>
+        <w:numId w:val="100"/>
+      </w:numPr>
+    </w:pPr>
+  </w:style>
+  <w:style w:type="paragraph" w:styleId="ListBullet2">
+    <w:name w:val="List Bullet 2"/>
+    <w:basedOn w:val="Normal"/>
+    <w:uiPriority w:val="10"/>
+    <w:qFormat/>
+    <w:pPr>
+      <w:numPr>
+        <w:ilvl w:val="1"/>
+        <w:numId w:val="100"/>
+      </w:numPr>
+    </w:pPr>
+  </w:style>
+  <w:style w:type="paragraph" w:styleId="ListBullet3">
+    <w:name w:val="List Bullet 3"/>
+    <w:basedOn w:val="Normal"/>
+    <w:uiPriority w:val="10"/>
+    <w:qFormat/>
+    <w:pPr>
+      <w:numPr>
+        <w:ilvl w:val="2"/>
+        <w:numId w:val="100"/>
+      </w:numPr>
+    </w:pPr>
+  </w:style>
+  <w:style w:type="paragraph" w:styleId="ListNumber">
+    <w:name w:val="List Number"/>
+    <w:basedOn w:val="Normal"/>
+    <w:uiPriority w:val="10"/>
+    <w:qFormat/>
+    <w:pPr>
+      <w:numPr>
+        <w:ilvl w:val="0"/>
+        <w:numId w:val="101"/>
+      </w:numPr>
+    </w:pPr>
+  </w:style>
+  <w:style w:type="paragraph" w:styleId="ListNumber2">
+    <w:name w:val="List Number 2"/>
+    <w:basedOn w:val="Normal"/>
+    <w:uiPriority w:val="10"/>
+    <w:qFormat/>
+    <w:pPr>
+      <w:numPr>
+        <w:ilvl w:val="1"/>
+        <w:numId w:val="101"/>
+      </w:numPr>
+    </w:pPr>
+  </w:style>
+  <w:style w:type="paragraph" w:styleId="ListNumber3">
+    <w:name w:val="List Number 3"/>
+    <w:basedOn w:val="Normal"/>
+    <w:uiPriority w:val="10"/>
+    <w:qFormat/>
+    <w:pPr>
+      <w:numPr>
+        <w:ilvl w:val="2"/>
+        <w:numId w:val="101"/>
+      </w:numPr>
+    </w:pPr>
+  </w:style>
+  <w:style w:type="paragraph" w:styleId="Code">
+    <w:name w:val="Code"/>
+    <w:basedOn w:val="Normal"/>
+    <w:uiPriority w:val="10"/>
+    <w:qFormat/>
+    <w:pPr>
+      <w:spacing w:before="120" w:after="120"/>
+    </w:pPr>
+    <w:rPr>
+      <w:rFonts w:ascii="Courier New" w:hAnsi="Courier New" w:cs="Courier New"/>
+      <w:sz w:val="20"/>
+    </w:rPr>
+  </w:style>
+  <w:style w:type="table" w:styleId="TableGrid">
+    <w:name w:val="Table Grid"/>
+    <w:basedOn w:val="TableNormal"/>
+    <w:uiPriority w:val="59"/>
+    <w:rsid w:val="00FC693F"/>
+    <w:pPr>
+      <w:spacing w:after="0" w:line="240" w:lineRule="auto"/>
+    </w:pPr>
+    <w:tblPr>
+      <w:tblInd w:w="0" w:type="dxa"/>
+      <w:tblBorders>
+        <w:top w:val="single" w:sz="4" w:space="0" w:color="auto"/>
+        <w:left w:val="single" w:sz="4" w:space="0" w:color="auto"/>
+        <w:bottom w:val="single" w:sz="4" w:space="0" w:color="auto"/>
+        <w:right w:val="single" w:sz="4" w:space="0" w:color="auto"/>
+        <w:insideH w:val="single" w:sz="4" w:space="0" w:color="auto"/>
+        <w:insideV w:val="single" w:sz="4" w:space="0" w:color="auto"/>
+      </w:tblBorders>
+      <w:tblCellMar>
+        <w:top w:w="0" w:type="dxa"/>
+        <w:left w:w="108" w:type="dxa"/>
+        <w:bottom w:w="0" w:type="dxa"/>
+        <w:right w:w="108" w:type="dxa"/>
+      </w:tblCellMar>
+    </w:tblPr>
   </w:style>
 </w:styles>
 </file>

</xml_diff>